<commit_message>
ProjektUmweltAnalyse in das Projekthandbuch eingefügt
</commit_message>
<xml_diff>
--- a/docs/Projekthandbuch_Barcodeapp.docx
+++ b/docs/Projekthandbuch_Barcodeapp.docx
@@ -7090,60 +7090,18 @@
                 <w:rFonts w:ascii="Tahoma" w:hAnsi="Tahoma" w:cs="Tahoma"/>
                 <w:sz w:val="18"/>
                 <w:szCs w:val="18"/>
-                <w:lang w:val="en-AT"/>
-              </w:rPr>
-            </w:pPr>
-            <w:proofErr w:type="spellStart"/>
+                <w:lang/>
+              </w:rPr>
+            </w:pPr>
             <w:r>
               <w:rPr>
                 <w:rFonts w:ascii="Tahoma" w:hAnsi="Tahoma" w:cs="Tahoma"/>
                 <w:sz w:val="18"/>
                 <w:szCs w:val="18"/>
-                <w:lang w:val="en-AT"/>
-              </w:rPr>
-              <w:t>Entwicklung</w:t>
-            </w:r>
-            <w:proofErr w:type="spellEnd"/>
-            <w:r>
-              <w:rPr>
-                <w:rFonts w:ascii="Tahoma" w:hAnsi="Tahoma" w:cs="Tahoma"/>
-                <w:sz w:val="18"/>
-                <w:szCs w:val="18"/>
-                <w:lang w:val="en-AT"/>
-              </w:rPr>
-              <w:t xml:space="preserve"> </w:t>
-            </w:r>
-            <w:proofErr w:type="spellStart"/>
-            <w:r>
-              <w:rPr>
-                <w:rFonts w:ascii="Tahoma" w:hAnsi="Tahoma" w:cs="Tahoma"/>
-                <w:sz w:val="18"/>
-                <w:szCs w:val="18"/>
-                <w:lang w:val="en-AT"/>
-              </w:rPr>
-              <w:t>einer</w:t>
-            </w:r>
-            <w:proofErr w:type="spellEnd"/>
-            <w:r>
-              <w:rPr>
-                <w:rFonts w:ascii="Tahoma" w:hAnsi="Tahoma" w:cs="Tahoma"/>
-                <w:sz w:val="18"/>
-                <w:szCs w:val="18"/>
-                <w:lang w:val="en-AT"/>
-              </w:rPr>
-              <w:t xml:space="preserve"> </w:t>
-            </w:r>
-            <w:proofErr w:type="spellStart"/>
-            <w:r>
-              <w:rPr>
-                <w:rFonts w:ascii="Tahoma" w:hAnsi="Tahoma" w:cs="Tahoma"/>
-                <w:sz w:val="18"/>
-                <w:szCs w:val="18"/>
-                <w:lang w:val="en-AT"/>
-              </w:rPr>
-              <w:t>Webanwendung</w:t>
-            </w:r>
-            <w:proofErr w:type="spellEnd"/>
+                <w:lang/>
+              </w:rPr>
+              <w:t>Entwicklung einer Webanwendung</w:t>
+            </w:r>
           </w:p>
           <w:p>
             <w:pPr>
@@ -7156,60 +7114,18 @@
                 <w:rFonts w:ascii="Tahoma" w:hAnsi="Tahoma" w:cs="Tahoma"/>
                 <w:sz w:val="18"/>
                 <w:szCs w:val="18"/>
-                <w:lang w:val="en-AT"/>
-              </w:rPr>
-            </w:pPr>
-            <w:proofErr w:type="spellStart"/>
+                <w:lang/>
+              </w:rPr>
+            </w:pPr>
             <w:r>
               <w:rPr>
                 <w:rFonts w:ascii="Tahoma" w:hAnsi="Tahoma" w:cs="Tahoma"/>
                 <w:sz w:val="18"/>
                 <w:szCs w:val="18"/>
-                <w:lang w:val="en-AT"/>
-              </w:rPr>
-              <w:t>Erstellung</w:t>
-            </w:r>
-            <w:proofErr w:type="spellEnd"/>
-            <w:r>
-              <w:rPr>
-                <w:rFonts w:ascii="Tahoma" w:hAnsi="Tahoma" w:cs="Tahoma"/>
-                <w:sz w:val="18"/>
-                <w:szCs w:val="18"/>
-                <w:lang w:val="en-AT"/>
-              </w:rPr>
-              <w:t xml:space="preserve"> </w:t>
-            </w:r>
-            <w:proofErr w:type="spellStart"/>
-            <w:r>
-              <w:rPr>
-                <w:rFonts w:ascii="Tahoma" w:hAnsi="Tahoma" w:cs="Tahoma"/>
-                <w:sz w:val="18"/>
-                <w:szCs w:val="18"/>
-                <w:lang w:val="en-AT"/>
-              </w:rPr>
-              <w:t>einer</w:t>
-            </w:r>
-            <w:proofErr w:type="spellEnd"/>
-            <w:r>
-              <w:rPr>
-                <w:rFonts w:ascii="Tahoma" w:hAnsi="Tahoma" w:cs="Tahoma"/>
-                <w:sz w:val="18"/>
-                <w:szCs w:val="18"/>
-                <w:lang w:val="en-AT"/>
-              </w:rPr>
-              <w:t xml:space="preserve"> Desktop-</w:t>
-            </w:r>
-            <w:proofErr w:type="spellStart"/>
-            <w:r>
-              <w:rPr>
-                <w:rFonts w:ascii="Tahoma" w:hAnsi="Tahoma" w:cs="Tahoma"/>
-                <w:sz w:val="18"/>
-                <w:szCs w:val="18"/>
-                <w:lang w:val="en-AT"/>
-              </w:rPr>
-              <w:t>Anwendung</w:t>
-            </w:r>
-            <w:proofErr w:type="spellEnd"/>
+                <w:lang/>
+              </w:rPr>
+              <w:t>Erstellung einer Desktop-Anwendung</w:t>
+            </w:r>
           </w:p>
           <w:p>
             <w:pPr>
@@ -7222,28 +7138,17 @@
                 <w:rFonts w:ascii="Tahoma" w:hAnsi="Tahoma" w:cs="Tahoma"/>
                 <w:sz w:val="18"/>
                 <w:szCs w:val="18"/>
-                <w:lang w:val="en-AT"/>
-              </w:rPr>
-            </w:pPr>
-            <w:proofErr w:type="spellStart"/>
+                <w:lang/>
+              </w:rPr>
+            </w:pPr>
             <w:r>
               <w:rPr>
                 <w:rFonts w:ascii="Tahoma" w:hAnsi="Tahoma" w:cs="Tahoma"/>
                 <w:sz w:val="18"/>
                 <w:szCs w:val="18"/>
-                <w:lang w:val="en-AT"/>
-              </w:rPr>
-              <w:t>Monetarisierung</w:t>
-            </w:r>
-            <w:proofErr w:type="spellEnd"/>
-            <w:r>
-              <w:rPr>
-                <w:rFonts w:ascii="Tahoma" w:hAnsi="Tahoma" w:cs="Tahoma"/>
-                <w:sz w:val="18"/>
-                <w:szCs w:val="18"/>
-                <w:lang w:val="en-AT"/>
-              </w:rPr>
-              <w:t xml:space="preserve"> der App</w:t>
+                <w:lang/>
+              </w:rPr>
+              <w:t>Monetarisierung der App</w:t>
             </w:r>
           </w:p>
           <w:p>
@@ -7258,37 +7163,15 @@
                 <w:sz w:val="18"/>
               </w:rPr>
             </w:pPr>
-            <w:proofErr w:type="spellStart"/>
             <w:r>
               <w:rPr>
                 <w:rFonts w:ascii="Tahoma" w:hAnsi="Tahoma" w:cs="Tahoma"/>
                 <w:sz w:val="18"/>
                 <w:szCs w:val="18"/>
-                <w:lang w:val="en-AT"/>
-              </w:rPr>
-              <w:t>Mehrsprachige</w:t>
-            </w:r>
-            <w:proofErr w:type="spellEnd"/>
-            <w:r>
-              <w:rPr>
-                <w:rFonts w:ascii="Tahoma" w:hAnsi="Tahoma" w:cs="Tahoma"/>
-                <w:sz w:val="18"/>
-                <w:szCs w:val="18"/>
-                <w:lang w:val="en-AT"/>
-              </w:rPr>
-              <w:t xml:space="preserve"> </w:t>
-            </w:r>
-            <w:proofErr w:type="spellStart"/>
-            <w:r>
-              <w:rPr>
-                <w:rFonts w:ascii="Tahoma" w:hAnsi="Tahoma" w:cs="Tahoma"/>
-                <w:sz w:val="18"/>
-                <w:szCs w:val="18"/>
-                <w:lang w:val="en-AT"/>
-              </w:rPr>
-              <w:t>Unterstützung</w:t>
-            </w:r>
-            <w:proofErr w:type="spellEnd"/>
+                <w:lang/>
+              </w:rPr>
+              <w:t>Mehrsprachige Unterstützung</w:t>
+            </w:r>
           </w:p>
         </w:tc>
       </w:tr>
@@ -7344,82 +7227,26 @@
               <w:rPr>
                 <w:rFonts w:ascii="Tahoma" w:hAnsi="Tahoma" w:cs="Tahoma"/>
                 <w:sz w:val="18"/>
-                <w:lang w:val="en-AT"/>
-              </w:rPr>
-            </w:pPr>
-            <w:proofErr w:type="spellStart"/>
+                <w:lang/>
+              </w:rPr>
+            </w:pPr>
             <w:r>
               <w:rPr>
                 <w:rFonts w:ascii="Tahoma" w:hAnsi="Tahoma" w:cs="Tahoma"/>
                 <w:b/>
                 <w:bCs/>
                 <w:sz w:val="18"/>
-                <w:lang w:val="en-AT"/>
+                <w:lang/>
               </w:rPr>
               <w:t>Projektmanagement</w:t>
             </w:r>
-            <w:proofErr w:type="spellEnd"/>
-            <w:r>
-              <w:rPr>
-                <w:rFonts w:ascii="Tahoma" w:hAnsi="Tahoma" w:cs="Tahoma"/>
-                <w:sz w:val="18"/>
-                <w:lang w:val="en-AT"/>
-              </w:rPr>
-              <w:t xml:space="preserve">: </w:t>
-            </w:r>
-            <w:proofErr w:type="spellStart"/>
-            <w:r>
-              <w:rPr>
-                <w:rFonts w:ascii="Tahoma" w:hAnsi="Tahoma" w:cs="Tahoma"/>
-                <w:sz w:val="18"/>
-                <w:lang w:val="en-AT"/>
-              </w:rPr>
-              <w:t>Planung</w:t>
-            </w:r>
-            <w:proofErr w:type="spellEnd"/>
-            <w:r>
-              <w:rPr>
-                <w:rFonts w:ascii="Tahoma" w:hAnsi="Tahoma" w:cs="Tahoma"/>
-                <w:sz w:val="18"/>
-                <w:lang w:val="en-AT"/>
-              </w:rPr>
-              <w:t xml:space="preserve"> und Organisation, </w:t>
-            </w:r>
-            <w:proofErr w:type="spellStart"/>
-            <w:r>
-              <w:rPr>
-                <w:rFonts w:ascii="Tahoma" w:hAnsi="Tahoma" w:cs="Tahoma"/>
-                <w:sz w:val="18"/>
-                <w:lang w:val="en-AT"/>
-              </w:rPr>
-              <w:t>Aufgabenverteilung</w:t>
-            </w:r>
-            <w:proofErr w:type="spellEnd"/>
-            <w:r>
-              <w:rPr>
-                <w:rFonts w:ascii="Tahoma" w:hAnsi="Tahoma" w:cs="Tahoma"/>
-                <w:sz w:val="18"/>
-                <w:lang w:val="en-AT"/>
-              </w:rPr>
-              <w:t xml:space="preserve"> und Timeline </w:t>
-            </w:r>
-            <w:proofErr w:type="spellStart"/>
-            <w:r>
-              <w:rPr>
-                <w:rFonts w:ascii="Tahoma" w:hAnsi="Tahoma" w:cs="Tahoma"/>
-                <w:sz w:val="18"/>
-                <w:lang w:val="en-AT"/>
-              </w:rPr>
-              <w:t>festlegen</w:t>
-            </w:r>
-            <w:proofErr w:type="spellEnd"/>
-            <w:r>
-              <w:rPr>
-                <w:rFonts w:ascii="Tahoma" w:hAnsi="Tahoma" w:cs="Tahoma"/>
-                <w:sz w:val="18"/>
-                <w:lang w:val="en-AT"/>
-              </w:rPr>
-              <w:t>.</w:t>
+            <w:r>
+              <w:rPr>
+                <w:rFonts w:ascii="Tahoma" w:hAnsi="Tahoma" w:cs="Tahoma"/>
+                <w:sz w:val="18"/>
+                <w:lang/>
+              </w:rPr>
+              <w:t>: Planung und Organisation, Aufgabenverteilung und Timeline festlegen.</w:t>
             </w:r>
           </w:p>
           <w:p>
@@ -7432,140 +7259,26 @@
               <w:rPr>
                 <w:rFonts w:ascii="Tahoma" w:hAnsi="Tahoma" w:cs="Tahoma"/>
                 <w:sz w:val="18"/>
-                <w:lang w:val="en-AT"/>
-              </w:rPr>
-            </w:pPr>
-            <w:proofErr w:type="spellStart"/>
+                <w:lang/>
+              </w:rPr>
+            </w:pPr>
             <w:r>
               <w:rPr>
                 <w:rFonts w:ascii="Tahoma" w:hAnsi="Tahoma" w:cs="Tahoma"/>
                 <w:b/>
                 <w:bCs/>
                 <w:sz w:val="18"/>
-                <w:lang w:val="en-AT"/>
-              </w:rPr>
-              <w:t>Konzept</w:t>
-            </w:r>
-            <w:proofErr w:type="spellEnd"/>
-            <w:r>
-              <w:rPr>
-                <w:rFonts w:ascii="Tahoma" w:hAnsi="Tahoma" w:cs="Tahoma"/>
-                <w:b/>
-                <w:bCs/>
-                <w:sz w:val="18"/>
-                <w:lang w:val="en-AT"/>
-              </w:rPr>
-              <w:t xml:space="preserve"> &amp; </w:t>
-            </w:r>
-            <w:proofErr w:type="spellStart"/>
-            <w:r>
-              <w:rPr>
-                <w:rFonts w:ascii="Tahoma" w:hAnsi="Tahoma" w:cs="Tahoma"/>
-                <w:b/>
-                <w:bCs/>
-                <w:sz w:val="18"/>
-                <w:lang w:val="en-AT"/>
-              </w:rPr>
-              <w:t>Skizze</w:t>
-            </w:r>
-            <w:proofErr w:type="spellEnd"/>
-            <w:r>
-              <w:rPr>
-                <w:rFonts w:ascii="Tahoma" w:hAnsi="Tahoma" w:cs="Tahoma"/>
-                <w:sz w:val="18"/>
-                <w:lang w:val="en-AT"/>
-              </w:rPr>
-              <w:t xml:space="preserve">: </w:t>
-            </w:r>
-            <w:proofErr w:type="spellStart"/>
-            <w:r>
-              <w:rPr>
-                <w:rFonts w:ascii="Tahoma" w:hAnsi="Tahoma" w:cs="Tahoma"/>
-                <w:sz w:val="18"/>
-                <w:lang w:val="en-AT"/>
-              </w:rPr>
-              <w:t>Erstellung</w:t>
-            </w:r>
-            <w:proofErr w:type="spellEnd"/>
-            <w:r>
-              <w:rPr>
-                <w:rFonts w:ascii="Tahoma" w:hAnsi="Tahoma" w:cs="Tahoma"/>
-                <w:sz w:val="18"/>
-                <w:lang w:val="en-AT"/>
-              </w:rPr>
-              <w:t xml:space="preserve"> </w:t>
-            </w:r>
-            <w:proofErr w:type="spellStart"/>
-            <w:r>
-              <w:rPr>
-                <w:rFonts w:ascii="Tahoma" w:hAnsi="Tahoma" w:cs="Tahoma"/>
-                <w:sz w:val="18"/>
-                <w:lang w:val="en-AT"/>
-              </w:rPr>
-              <w:t>einer</w:t>
-            </w:r>
-            <w:proofErr w:type="spellEnd"/>
-            <w:r>
-              <w:rPr>
-                <w:rFonts w:ascii="Tahoma" w:hAnsi="Tahoma" w:cs="Tahoma"/>
-                <w:sz w:val="18"/>
-                <w:lang w:val="en-AT"/>
-              </w:rPr>
-              <w:t xml:space="preserve"> </w:t>
-            </w:r>
-            <w:proofErr w:type="spellStart"/>
-            <w:r>
-              <w:rPr>
-                <w:rFonts w:ascii="Tahoma" w:hAnsi="Tahoma" w:cs="Tahoma"/>
-                <w:sz w:val="18"/>
-                <w:lang w:val="en-AT"/>
-              </w:rPr>
-              <w:t>grundlegenden</w:t>
-            </w:r>
-            <w:proofErr w:type="spellEnd"/>
-            <w:r>
-              <w:rPr>
-                <w:rFonts w:ascii="Tahoma" w:hAnsi="Tahoma" w:cs="Tahoma"/>
-                <w:sz w:val="18"/>
-                <w:lang w:val="en-AT"/>
-              </w:rPr>
-              <w:t xml:space="preserve"> </w:t>
-            </w:r>
-            <w:proofErr w:type="spellStart"/>
-            <w:r>
-              <w:rPr>
-                <w:rFonts w:ascii="Tahoma" w:hAnsi="Tahoma" w:cs="Tahoma"/>
-                <w:sz w:val="18"/>
-                <w:lang w:val="en-AT"/>
-              </w:rPr>
-              <w:t>Skizze</w:t>
-            </w:r>
-            <w:proofErr w:type="spellEnd"/>
-            <w:r>
-              <w:rPr>
-                <w:rFonts w:ascii="Tahoma" w:hAnsi="Tahoma" w:cs="Tahoma"/>
-                <w:sz w:val="18"/>
-                <w:lang w:val="en-AT"/>
-              </w:rPr>
-              <w:t xml:space="preserve"> der App-</w:t>
-            </w:r>
-            <w:proofErr w:type="spellStart"/>
-            <w:r>
-              <w:rPr>
-                <w:rFonts w:ascii="Tahoma" w:hAnsi="Tahoma" w:cs="Tahoma"/>
-                <w:sz w:val="18"/>
-                <w:lang w:val="en-AT"/>
-              </w:rPr>
-              <w:t>Funktionalitäten</w:t>
-            </w:r>
-            <w:proofErr w:type="spellEnd"/>
-            <w:r>
-              <w:rPr>
-                <w:rFonts w:ascii="Tahoma" w:hAnsi="Tahoma" w:cs="Tahoma"/>
-                <w:sz w:val="18"/>
-                <w:lang w:val="en-AT"/>
-              </w:rPr>
-              <w:t xml:space="preserve"> und des Workflows.</w:t>
+                <w:lang/>
+              </w:rPr>
+              <w:t>Konzept &amp; Skizze</w:t>
+            </w:r>
+            <w:r>
+              <w:rPr>
+                <w:rFonts w:ascii="Tahoma" w:hAnsi="Tahoma" w:cs="Tahoma"/>
+                <w:sz w:val="18"/>
+                <w:lang/>
+              </w:rPr>
+              <w:t>: Erstellung einer grundlegenden Skizze der App-Funktionalitäten und des Workflows.</w:t>
             </w:r>
           </w:p>
           <w:p>
@@ -7578,7 +7291,7 @@
               <w:rPr>
                 <w:rFonts w:ascii="Tahoma" w:hAnsi="Tahoma" w:cs="Tahoma"/>
                 <w:sz w:val="18"/>
-                <w:lang w:val="en-AT"/>
+                <w:lang/>
               </w:rPr>
             </w:pPr>
             <w:r>
@@ -7587,7 +7300,7 @@
                 <w:b/>
                 <w:bCs/>
                 <w:sz w:val="18"/>
-                <w:lang w:val="en-AT"/>
+                <w:lang/>
               </w:rPr>
               <w:t>Design in Figma</w:t>
             </w:r>
@@ -7595,99 +7308,9 @@
               <w:rPr>
                 <w:rFonts w:ascii="Tahoma" w:hAnsi="Tahoma" w:cs="Tahoma"/>
                 <w:sz w:val="18"/>
-                <w:lang w:val="en-AT"/>
-              </w:rPr>
-              <w:t xml:space="preserve">: </w:t>
-            </w:r>
-            <w:proofErr w:type="spellStart"/>
-            <w:r>
-              <w:rPr>
-                <w:rFonts w:ascii="Tahoma" w:hAnsi="Tahoma" w:cs="Tahoma"/>
-                <w:sz w:val="18"/>
-                <w:lang w:val="en-AT"/>
-              </w:rPr>
-              <w:t>Entwicklung</w:t>
-            </w:r>
-            <w:proofErr w:type="spellEnd"/>
-            <w:r>
-              <w:rPr>
-                <w:rFonts w:ascii="Tahoma" w:hAnsi="Tahoma" w:cs="Tahoma"/>
-                <w:sz w:val="18"/>
-                <w:lang w:val="en-AT"/>
-              </w:rPr>
-              <w:t xml:space="preserve"> des UI-Designs in Figma, um </w:t>
-            </w:r>
-            <w:proofErr w:type="spellStart"/>
-            <w:r>
-              <w:rPr>
-                <w:rFonts w:ascii="Tahoma" w:hAnsi="Tahoma" w:cs="Tahoma"/>
-                <w:sz w:val="18"/>
-                <w:lang w:val="en-AT"/>
-              </w:rPr>
-              <w:t>ein</w:t>
-            </w:r>
-            <w:proofErr w:type="spellEnd"/>
-            <w:r>
-              <w:rPr>
-                <w:rFonts w:ascii="Tahoma" w:hAnsi="Tahoma" w:cs="Tahoma"/>
-                <w:sz w:val="18"/>
-                <w:lang w:val="en-AT"/>
-              </w:rPr>
-              <w:t xml:space="preserve"> </w:t>
-            </w:r>
-            <w:proofErr w:type="spellStart"/>
-            <w:r>
-              <w:rPr>
-                <w:rFonts w:ascii="Tahoma" w:hAnsi="Tahoma" w:cs="Tahoma"/>
-                <w:sz w:val="18"/>
-                <w:lang w:val="en-AT"/>
-              </w:rPr>
-              <w:t>ansprechendes</w:t>
-            </w:r>
-            <w:proofErr w:type="spellEnd"/>
-            <w:r>
-              <w:rPr>
-                <w:rFonts w:ascii="Tahoma" w:hAnsi="Tahoma" w:cs="Tahoma"/>
-                <w:sz w:val="18"/>
-                <w:lang w:val="en-AT"/>
-              </w:rPr>
-              <w:t xml:space="preserve"> und </w:t>
-            </w:r>
-            <w:proofErr w:type="spellStart"/>
-            <w:r>
-              <w:rPr>
-                <w:rFonts w:ascii="Tahoma" w:hAnsi="Tahoma" w:cs="Tahoma"/>
-                <w:sz w:val="18"/>
-                <w:lang w:val="en-AT"/>
-              </w:rPr>
-              <w:t>nutzerfreundliches</w:t>
-            </w:r>
-            <w:proofErr w:type="spellEnd"/>
-            <w:r>
-              <w:rPr>
-                <w:rFonts w:ascii="Tahoma" w:hAnsi="Tahoma" w:cs="Tahoma"/>
-                <w:sz w:val="18"/>
-                <w:lang w:val="en-AT"/>
-              </w:rPr>
-              <w:t xml:space="preserve"> Interface </w:t>
-            </w:r>
-            <w:proofErr w:type="spellStart"/>
-            <w:r>
-              <w:rPr>
-                <w:rFonts w:ascii="Tahoma" w:hAnsi="Tahoma" w:cs="Tahoma"/>
-                <w:sz w:val="18"/>
-                <w:lang w:val="en-AT"/>
-              </w:rPr>
-              <w:t>zu</w:t>
-            </w:r>
-            <w:proofErr w:type="spellEnd"/>
-            <w:r>
-              <w:rPr>
-                <w:rFonts w:ascii="Tahoma" w:hAnsi="Tahoma" w:cs="Tahoma"/>
-                <w:sz w:val="18"/>
-                <w:lang w:val="en-AT"/>
-              </w:rPr>
-              <w:t xml:space="preserve"> gestalten.</w:t>
+                <w:lang/>
+              </w:rPr>
+              <w:t>: Entwicklung des UI-Designs in Figma, um ein ansprechendes und nutzerfreundliches Interface zu gestalten.</w:t>
             </w:r>
           </w:p>
           <w:p>
@@ -7700,86 +7323,26 @@
               <w:rPr>
                 <w:rFonts w:ascii="Tahoma" w:hAnsi="Tahoma" w:cs="Tahoma"/>
                 <w:sz w:val="18"/>
-                <w:lang w:val="en-AT"/>
-              </w:rPr>
-            </w:pPr>
-            <w:proofErr w:type="spellStart"/>
+                <w:lang/>
+              </w:rPr>
+            </w:pPr>
             <w:r>
               <w:rPr>
                 <w:rFonts w:ascii="Tahoma" w:hAnsi="Tahoma" w:cs="Tahoma"/>
                 <w:b/>
                 <w:bCs/>
                 <w:sz w:val="18"/>
-                <w:lang w:val="en-AT"/>
-              </w:rPr>
-              <w:t>Grundstruktur</w:t>
-            </w:r>
-            <w:proofErr w:type="spellEnd"/>
-            <w:r>
-              <w:rPr>
-                <w:rFonts w:ascii="Tahoma" w:hAnsi="Tahoma" w:cs="Tahoma"/>
-                <w:b/>
-                <w:bCs/>
-                <w:sz w:val="18"/>
-                <w:lang w:val="en-AT"/>
-              </w:rPr>
-              <w:t xml:space="preserve"> </w:t>
-            </w:r>
-            <w:proofErr w:type="spellStart"/>
-            <w:r>
-              <w:rPr>
-                <w:rFonts w:ascii="Tahoma" w:hAnsi="Tahoma" w:cs="Tahoma"/>
-                <w:b/>
-                <w:bCs/>
-                <w:sz w:val="18"/>
-                <w:lang w:val="en-AT"/>
-              </w:rPr>
-              <w:t>Programmieren</w:t>
-            </w:r>
-            <w:proofErr w:type="spellEnd"/>
-            <w:r>
-              <w:rPr>
-                <w:rFonts w:ascii="Tahoma" w:hAnsi="Tahoma" w:cs="Tahoma"/>
-                <w:sz w:val="18"/>
-                <w:lang w:val="en-AT"/>
-              </w:rPr>
-              <w:t>: Aufbau der App-</w:t>
-            </w:r>
-            <w:proofErr w:type="spellStart"/>
-            <w:r>
-              <w:rPr>
-                <w:rFonts w:ascii="Tahoma" w:hAnsi="Tahoma" w:cs="Tahoma"/>
-                <w:sz w:val="18"/>
-                <w:lang w:val="en-AT"/>
-              </w:rPr>
-              <w:t>Struktur</w:t>
-            </w:r>
-            <w:proofErr w:type="spellEnd"/>
-            <w:r>
-              <w:rPr>
-                <w:rFonts w:ascii="Tahoma" w:hAnsi="Tahoma" w:cs="Tahoma"/>
-                <w:sz w:val="18"/>
-                <w:lang w:val="en-AT"/>
-              </w:rPr>
-              <w:t xml:space="preserve"> in React Native </w:t>
-            </w:r>
-            <w:proofErr w:type="spellStart"/>
-            <w:r>
-              <w:rPr>
-                <w:rFonts w:ascii="Tahoma" w:hAnsi="Tahoma" w:cs="Tahoma"/>
-                <w:sz w:val="18"/>
-                <w:lang w:val="en-AT"/>
-              </w:rPr>
-              <w:t>mit</w:t>
-            </w:r>
-            <w:proofErr w:type="spellEnd"/>
-            <w:r>
-              <w:rPr>
-                <w:rFonts w:ascii="Tahoma" w:hAnsi="Tahoma" w:cs="Tahoma"/>
-                <w:sz w:val="18"/>
-                <w:lang w:val="en-AT"/>
-              </w:rPr>
-              <w:t xml:space="preserve"> dem Expo-Toolkit.</w:t>
+                <w:lang/>
+              </w:rPr>
+              <w:t>Grundstruktur Programmieren</w:t>
+            </w:r>
+            <w:r>
+              <w:rPr>
+                <w:rFonts w:ascii="Tahoma" w:hAnsi="Tahoma" w:cs="Tahoma"/>
+                <w:sz w:val="18"/>
+                <w:lang/>
+              </w:rPr>
+              <w:t>: Aufbau der App-Struktur in React Native mit dem Expo-Toolkit.</w:t>
             </w:r>
           </w:p>
           <w:p>
@@ -7792,7 +7355,7 @@
               <w:rPr>
                 <w:rFonts w:ascii="Tahoma" w:hAnsi="Tahoma" w:cs="Tahoma"/>
                 <w:sz w:val="18"/>
-                <w:lang w:val="en-AT"/>
+                <w:lang/>
               </w:rPr>
             </w:pPr>
             <w:r>
@@ -7801,7 +7364,7 @@
                 <w:b/>
                 <w:bCs/>
                 <w:sz w:val="18"/>
-                <w:lang w:val="en-AT"/>
+                <w:lang/>
               </w:rPr>
               <w:t>API-Integration</w:t>
             </w:r>
@@ -7809,99 +7372,9 @@
               <w:rPr>
                 <w:rFonts w:ascii="Tahoma" w:hAnsi="Tahoma" w:cs="Tahoma"/>
                 <w:sz w:val="18"/>
-                <w:lang w:val="en-AT"/>
-              </w:rPr>
-              <w:t xml:space="preserve">: </w:t>
-            </w:r>
-            <w:proofErr w:type="spellStart"/>
-            <w:r>
-              <w:rPr>
-                <w:rFonts w:ascii="Tahoma" w:hAnsi="Tahoma" w:cs="Tahoma"/>
-                <w:sz w:val="18"/>
-                <w:lang w:val="en-AT"/>
-              </w:rPr>
-              <w:t>Einbindung</w:t>
-            </w:r>
-            <w:proofErr w:type="spellEnd"/>
-            <w:r>
-              <w:rPr>
-                <w:rFonts w:ascii="Tahoma" w:hAnsi="Tahoma" w:cs="Tahoma"/>
-                <w:sz w:val="18"/>
-                <w:lang w:val="en-AT"/>
-              </w:rPr>
-              <w:t xml:space="preserve"> der Barcode-API </w:t>
-            </w:r>
-            <w:proofErr w:type="spellStart"/>
-            <w:r>
-              <w:rPr>
-                <w:rFonts w:ascii="Tahoma" w:hAnsi="Tahoma" w:cs="Tahoma"/>
-                <w:sz w:val="18"/>
-                <w:lang w:val="en-AT"/>
-              </w:rPr>
-              <w:t>zur</w:t>
-            </w:r>
-            <w:proofErr w:type="spellEnd"/>
-            <w:r>
-              <w:rPr>
-                <w:rFonts w:ascii="Tahoma" w:hAnsi="Tahoma" w:cs="Tahoma"/>
-                <w:sz w:val="18"/>
-                <w:lang w:val="en-AT"/>
-              </w:rPr>
-              <w:t xml:space="preserve"> </w:t>
-            </w:r>
-            <w:proofErr w:type="spellStart"/>
-            <w:r>
-              <w:rPr>
-                <w:rFonts w:ascii="Tahoma" w:hAnsi="Tahoma" w:cs="Tahoma"/>
-                <w:sz w:val="18"/>
-                <w:lang w:val="en-AT"/>
-              </w:rPr>
-              <w:t>Produktidentifikation</w:t>
-            </w:r>
-            <w:proofErr w:type="spellEnd"/>
-            <w:r>
-              <w:rPr>
-                <w:rFonts w:ascii="Tahoma" w:hAnsi="Tahoma" w:cs="Tahoma"/>
-                <w:sz w:val="18"/>
-                <w:lang w:val="en-AT"/>
-              </w:rPr>
-              <w:t xml:space="preserve"> und </w:t>
-            </w:r>
-            <w:proofErr w:type="spellStart"/>
-            <w:r>
-              <w:rPr>
-                <w:rFonts w:ascii="Tahoma" w:hAnsi="Tahoma" w:cs="Tahoma"/>
-                <w:sz w:val="18"/>
-                <w:lang w:val="en-AT"/>
-              </w:rPr>
-              <w:t>Anzeige</w:t>
-            </w:r>
-            <w:proofErr w:type="spellEnd"/>
-            <w:r>
-              <w:rPr>
-                <w:rFonts w:ascii="Tahoma" w:hAnsi="Tahoma" w:cs="Tahoma"/>
-                <w:sz w:val="18"/>
-                <w:lang w:val="en-AT"/>
-              </w:rPr>
-              <w:t xml:space="preserve"> der </w:t>
-            </w:r>
-            <w:proofErr w:type="spellStart"/>
-            <w:r>
-              <w:rPr>
-                <w:rFonts w:ascii="Tahoma" w:hAnsi="Tahoma" w:cs="Tahoma"/>
-                <w:sz w:val="18"/>
-                <w:lang w:val="en-AT"/>
-              </w:rPr>
-              <w:t>Produktinformationen</w:t>
-            </w:r>
-            <w:proofErr w:type="spellEnd"/>
-            <w:r>
-              <w:rPr>
-                <w:rFonts w:ascii="Tahoma" w:hAnsi="Tahoma" w:cs="Tahoma"/>
-                <w:sz w:val="18"/>
-                <w:lang w:val="en-AT"/>
-              </w:rPr>
-              <w:t xml:space="preserve"> in der App.</w:t>
+                <w:lang/>
+              </w:rPr>
+              <w:t>: Einbindung der Barcode-API zur Produktidentifikation und Anzeige der Produktinformationen in der App.</w:t>
             </w:r>
           </w:p>
           <w:p>
@@ -7914,7 +7387,7 @@
               <w:rPr>
                 <w:rFonts w:ascii="Tahoma" w:hAnsi="Tahoma" w:cs="Tahoma"/>
                 <w:sz w:val="18"/>
-                <w:lang w:val="en-AT"/>
+                <w:lang/>
               </w:rPr>
             </w:pPr>
             <w:r>
@@ -7923,7 +7396,7 @@
                 <w:b/>
                 <w:bCs/>
                 <w:sz w:val="18"/>
-                <w:lang w:val="en-AT"/>
+                <w:lang/>
               </w:rPr>
               <w:t>Login-Option (falls Zeit)</w:t>
             </w:r>
@@ -7931,118 +7404,18 @@
               <w:rPr>
                 <w:rFonts w:ascii="Tahoma" w:hAnsi="Tahoma" w:cs="Tahoma"/>
                 <w:sz w:val="18"/>
-                <w:lang w:val="en-AT"/>
-              </w:rPr>
-              <w:t xml:space="preserve">: </w:t>
-            </w:r>
-            <w:proofErr w:type="spellStart"/>
-            <w:r>
-              <w:rPr>
-                <w:rFonts w:ascii="Tahoma" w:hAnsi="Tahoma" w:cs="Tahoma"/>
-                <w:sz w:val="18"/>
-                <w:lang w:val="en-AT"/>
-              </w:rPr>
-              <w:t>Implementierung</w:t>
-            </w:r>
-            <w:proofErr w:type="spellEnd"/>
-            <w:r>
-              <w:rPr>
-                <w:rFonts w:ascii="Tahoma" w:hAnsi="Tahoma" w:cs="Tahoma"/>
-                <w:sz w:val="18"/>
-                <w:lang w:val="en-AT"/>
-              </w:rPr>
-              <w:t xml:space="preserve"> </w:t>
-            </w:r>
-            <w:proofErr w:type="spellStart"/>
-            <w:r>
-              <w:rPr>
-                <w:rFonts w:ascii="Tahoma" w:hAnsi="Tahoma" w:cs="Tahoma"/>
-                <w:sz w:val="18"/>
-                <w:lang w:val="en-AT"/>
-              </w:rPr>
-              <w:t>einer</w:t>
-            </w:r>
-            <w:proofErr w:type="spellEnd"/>
-            <w:r>
-              <w:rPr>
-                <w:rFonts w:ascii="Tahoma" w:hAnsi="Tahoma" w:cs="Tahoma"/>
-                <w:sz w:val="18"/>
-                <w:lang w:val="en-AT"/>
-              </w:rPr>
-              <w:t xml:space="preserve"> Login-</w:t>
-            </w:r>
-            <w:proofErr w:type="spellStart"/>
-            <w:r>
-              <w:rPr>
-                <w:rFonts w:ascii="Tahoma" w:hAnsi="Tahoma" w:cs="Tahoma"/>
-                <w:sz w:val="18"/>
-                <w:lang w:val="en-AT"/>
-              </w:rPr>
-              <w:t>Funktion</w:t>
-            </w:r>
-            <w:proofErr w:type="spellEnd"/>
-            <w:r>
-              <w:rPr>
-                <w:rFonts w:ascii="Tahoma" w:hAnsi="Tahoma" w:cs="Tahoma"/>
-                <w:sz w:val="18"/>
-                <w:lang w:val="en-AT"/>
-              </w:rPr>
-              <w:t xml:space="preserve"> </w:t>
-            </w:r>
-            <w:proofErr w:type="spellStart"/>
-            <w:r>
-              <w:rPr>
-                <w:rFonts w:ascii="Tahoma" w:hAnsi="Tahoma" w:cs="Tahoma"/>
-                <w:sz w:val="18"/>
-                <w:lang w:val="en-AT"/>
-              </w:rPr>
-              <w:t>zur</w:t>
-            </w:r>
-            <w:proofErr w:type="spellEnd"/>
-            <w:r>
-              <w:rPr>
-                <w:rFonts w:ascii="Tahoma" w:hAnsi="Tahoma" w:cs="Tahoma"/>
-                <w:sz w:val="18"/>
-                <w:lang w:val="en-AT"/>
-              </w:rPr>
-              <w:t xml:space="preserve"> </w:t>
-            </w:r>
-            <w:proofErr w:type="spellStart"/>
-            <w:r>
-              <w:rPr>
-                <w:rFonts w:ascii="Tahoma" w:hAnsi="Tahoma" w:cs="Tahoma"/>
-                <w:sz w:val="18"/>
-                <w:lang w:val="en-AT"/>
-              </w:rPr>
-              <w:t>Personalisierung</w:t>
-            </w:r>
-            <w:proofErr w:type="spellEnd"/>
-            <w:r>
-              <w:rPr>
-                <w:rFonts w:ascii="Tahoma" w:hAnsi="Tahoma" w:cs="Tahoma"/>
-                <w:sz w:val="18"/>
-                <w:lang w:val="en-AT"/>
-              </w:rPr>
-              <w:t xml:space="preserve"> der </w:t>
-            </w:r>
-            <w:proofErr w:type="spellStart"/>
-            <w:r>
-              <w:rPr>
-                <w:rFonts w:ascii="Tahoma" w:hAnsi="Tahoma" w:cs="Tahoma"/>
-                <w:sz w:val="18"/>
-                <w:lang w:val="en-AT"/>
-              </w:rPr>
-              <w:t>Nutzererfahrung</w:t>
-            </w:r>
-            <w:proofErr w:type="spellEnd"/>
-          </w:p>
-          <w:p>
-            <w:pPr>
-              <w:jc w:val="left"/>
-              <w:rPr>
-                <w:rFonts w:ascii="Tahoma" w:hAnsi="Tahoma" w:cs="Tahoma"/>
-                <w:sz w:val="18"/>
-                <w:lang w:val="en-AT"/>
+                <w:lang/>
+              </w:rPr>
+              <w:t>: Implementierung einer Login-Funktion zur Personalisierung der Nutzererfahrung</w:t>
+            </w:r>
+          </w:p>
+          <w:p>
+            <w:pPr>
+              <w:jc w:val="left"/>
+              <w:rPr>
+                <w:rFonts w:ascii="Tahoma" w:hAnsi="Tahoma" w:cs="Tahoma"/>
+                <w:sz w:val="18"/>
+                <w:lang/>
               </w:rPr>
             </w:pPr>
           </w:p>
@@ -11233,233 +10606,39 @@
           <w:p>
             <w:pPr>
               <w:rPr>
-                <w:sz w:val="20"/>
-              </w:rPr>
-            </w:pPr>
-          </w:p>
-          <w:p>
-            <w:pPr>
-              <w:rPr>
-                <w:sz w:val="16"/>
-              </w:rPr>
-            </w:pPr>
-          </w:p>
-          <w:p>
-            <w:pPr>
-              <w:rPr>
-                <w:sz w:val="16"/>
-              </w:rPr>
-            </w:pPr>
-          </w:p>
-          <w:p>
-            <w:pPr>
-              <w:rPr>
-                <w:sz w:val="16"/>
-              </w:rPr>
-            </w:pPr>
-          </w:p>
-          <w:p>
-            <w:pPr>
-              <w:rPr>
-                <w:sz w:val="16"/>
-              </w:rPr>
-            </w:pPr>
-          </w:p>
-          <w:p>
-            <w:pPr>
-              <w:rPr>
-                <w:sz w:val="16"/>
-              </w:rPr>
-            </w:pPr>
-          </w:p>
-          <w:p>
-            <w:pPr>
-              <w:rPr>
-                <w:sz w:val="16"/>
-              </w:rPr>
-            </w:pPr>
-          </w:p>
-          <w:p>
-            <w:pPr>
-              <w:rPr>
-                <w:sz w:val="16"/>
-              </w:rPr>
-            </w:pPr>
-          </w:p>
-          <w:p>
-            <w:pPr>
-              <w:rPr>
-                <w:sz w:val="16"/>
-              </w:rPr>
-            </w:pPr>
-          </w:p>
-          <w:p>
-            <w:pPr>
-              <w:rPr>
-                <w:sz w:val="16"/>
-              </w:rPr>
-            </w:pPr>
-          </w:p>
-          <w:p>
-            <w:pPr>
-              <w:rPr>
-                <w:sz w:val="16"/>
-              </w:rPr>
-            </w:pPr>
-          </w:p>
-          <w:p>
-            <w:pPr>
-              <w:rPr>
-                <w:sz w:val="16"/>
-              </w:rPr>
-            </w:pPr>
-          </w:p>
-          <w:p>
-            <w:pPr>
-              <w:rPr>
-                <w:sz w:val="16"/>
-              </w:rPr>
-            </w:pPr>
-          </w:p>
-          <w:p>
-            <w:pPr>
-              <w:rPr>
-                <w:sz w:val="16"/>
-              </w:rPr>
-            </w:pPr>
-          </w:p>
-          <w:p>
-            <w:pPr>
-              <w:rPr>
-                <w:sz w:val="16"/>
-              </w:rPr>
-            </w:pPr>
-          </w:p>
-          <w:p>
-            <w:pPr>
-              <w:rPr>
-                <w:sz w:val="16"/>
-              </w:rPr>
-            </w:pPr>
-          </w:p>
-          <w:p>
-            <w:pPr>
-              <w:rPr>
-                <w:sz w:val="16"/>
-              </w:rPr>
-            </w:pPr>
-          </w:p>
-          <w:p>
-            <w:pPr>
-              <w:rPr>
-                <w:sz w:val="16"/>
-              </w:rPr>
-            </w:pPr>
-          </w:p>
-          <w:p>
-            <w:pPr>
-              <w:rPr>
-                <w:sz w:val="16"/>
-              </w:rPr>
-            </w:pPr>
-          </w:p>
-          <w:p>
-            <w:pPr>
-              <w:rPr>
-                <w:sz w:val="16"/>
-              </w:rPr>
-            </w:pPr>
-          </w:p>
-          <w:p>
-            <w:pPr>
-              <w:rPr>
-                <w:sz w:val="16"/>
-              </w:rPr>
-            </w:pPr>
-          </w:p>
-          <w:p>
-            <w:pPr>
-              <w:rPr>
-                <w:sz w:val="16"/>
-              </w:rPr>
-            </w:pPr>
-          </w:p>
-          <w:p>
-            <w:pPr>
-              <w:rPr>
-                <w:sz w:val="16"/>
-              </w:rPr>
-            </w:pPr>
-          </w:p>
-          <w:p>
-            <w:pPr>
-              <w:rPr>
-                <w:sz w:val="16"/>
-              </w:rPr>
-            </w:pPr>
-          </w:p>
-          <w:p>
-            <w:pPr>
-              <w:rPr>
-                <w:sz w:val="16"/>
-              </w:rPr>
-            </w:pPr>
-          </w:p>
-          <w:p>
-            <w:pPr>
-              <w:rPr>
-                <w:sz w:val="16"/>
-              </w:rPr>
-            </w:pPr>
-          </w:p>
-          <w:p>
-            <w:pPr>
-              <w:rPr>
-                <w:sz w:val="16"/>
-              </w:rPr>
-            </w:pPr>
-          </w:p>
-          <w:p>
-            <w:pPr>
-              <w:rPr>
-                <w:sz w:val="16"/>
-              </w:rPr>
-            </w:pPr>
-          </w:p>
-          <w:p>
-            <w:pPr>
-              <w:rPr>
-                <w:sz w:val="16"/>
-              </w:rPr>
-            </w:pPr>
-          </w:p>
-          <w:p>
-            <w:pPr>
-              <w:rPr>
-                <w:sz w:val="16"/>
-              </w:rPr>
-            </w:pPr>
-          </w:p>
-          <w:p>
-            <w:pPr>
-              <w:rPr>
-                <w:sz w:val="16"/>
-              </w:rPr>
-            </w:pPr>
-          </w:p>
-          <w:p>
-            <w:pPr>
-              <w:rPr>
-                <w:sz w:val="16"/>
-              </w:rPr>
-            </w:pPr>
-          </w:p>
-          <w:p>
-            <w:pPr>
-              <w:rPr>
-                <w:sz w:val="16"/>
-              </w:rPr>
-            </w:pPr>
+                <w:sz w:val="16"/>
+              </w:rPr>
+            </w:pPr>
+            <w:r>
+              <w:rPr>
+                <w:noProof/>
+                <w:sz w:val="16"/>
+              </w:rPr>
+              <w:pict w14:anchorId="3C4EAADF">
+                <v:shapetype id="_x0000_t75" coordsize="21600,21600" o:spt="75" o:preferrelative="t" path="m@4@5l@4@11@9@11@9@5xe" filled="f" stroked="f">
+                  <v:stroke joinstyle="miter"/>
+                  <v:formulas>
+                    <v:f eqn="if lineDrawn pixelLineWidth 0"/>
+                    <v:f eqn="sum @0 1 0"/>
+                    <v:f eqn="sum 0 0 @1"/>
+                    <v:f eqn="prod @2 1 2"/>
+                    <v:f eqn="prod @3 21600 pixelWidth"/>
+                    <v:f eqn="prod @3 21600 pixelHeight"/>
+                    <v:f eqn="sum @0 0 1"/>
+                    <v:f eqn="prod @6 1 2"/>
+                    <v:f eqn="prod @7 21600 pixelWidth"/>
+                    <v:f eqn="sum @8 21600 0"/>
+                    <v:f eqn="prod @7 21600 pixelHeight"/>
+                    <v:f eqn="sum @10 21600 0"/>
+                  </v:formulas>
+                  <v:path o:extrusionok="f" gradientshapeok="t" o:connecttype="rect"/>
+                  <o:lock v:ext="edit" aspectratio="t"/>
+                </v:shapetype>
+                <v:shape id="Grafik 1" o:spid="_x0000_i1029" type="#_x0000_t75" style="width:489.35pt;height:342.65pt;visibility:visible;mso-wrap-style:square">
+                  <v:imagedata r:id="rId11" o:title=""/>
+                </v:shape>
+              </w:pict>
+            </w:r>
           </w:p>
         </w:tc>
       </w:tr>
@@ -15078,27 +14257,8 @@
           <w:noProof/>
         </w:rPr>
         <w:pict w14:anchorId="3B413079">
-          <v:shapetype id="_x0000_t75" coordsize="21600,21600" o:spt="75" o:preferrelative="t" path="m@4@5l@4@11@9@11@9@5xe" filled="f" stroked="f">
-            <v:stroke joinstyle="miter"/>
-            <v:formulas>
-              <v:f eqn="if lineDrawn pixelLineWidth 0"/>
-              <v:f eqn="sum @0 1 0"/>
-              <v:f eqn="sum 0 0 @1"/>
-              <v:f eqn="prod @2 1 2"/>
-              <v:f eqn="prod @3 21600 pixelWidth"/>
-              <v:f eqn="prod @3 21600 pixelHeight"/>
-              <v:f eqn="sum @0 0 1"/>
-              <v:f eqn="prod @6 1 2"/>
-              <v:f eqn="prod @7 21600 pixelWidth"/>
-              <v:f eqn="sum @8 21600 0"/>
-              <v:f eqn="prod @7 21600 pixelHeight"/>
-              <v:f eqn="sum @10 21600 0"/>
-            </v:formulas>
-            <v:path o:extrusionok="f" gradientshapeok="t" o:connecttype="rect"/>
-            <o:lock v:ext="edit" aspectratio="t"/>
-          </v:shapetype>
           <v:shape id="Diagramm 24" o:spid="_x0000_s2519" type="#_x0000_t75" style="position:absolute;left:0;text-align:left;margin-left:-37.05pt;margin-top:9.3pt;width:526.5pt;height:645.75pt;z-index:-1;visibility:visible;mso-position-horizontal-relative:margin" o:gfxdata="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">
-            <v:imagedata r:id="rId11" o:title="" cropbottom="-15f" cropleft="-421f" cropright="-296f"/>
+            <v:imagedata r:id="rId12" o:title="" cropbottom="-15f" cropleft="-421f" cropright="-296f"/>
             <o:lock v:ext="edit" aspectratio="f"/>
             <w10:wrap anchorx="margin"/>
           </v:shape>
@@ -43179,7 +42339,7 @@
               </w:rPr>
               <w:pict w14:anchorId="6A6150B3">
                 <v:shape id="_x0000_s2155" type="#_x0000_t75" style="position:absolute;left:0;text-align:left;margin-left:153.55pt;margin-top:52.95pt;width:19.35pt;height:17.9pt;z-index:2;mso-position-horizontal-relative:text;mso-position-vertical-relative:text">
-                  <v:imagedata r:id="rId12" o:title=""/>
+                  <v:imagedata r:id="rId13" o:title=""/>
                 </v:shape>
               </w:pict>
             </w:r>
@@ -43259,8 +42419,8 @@
                 <w:rFonts w:ascii="Tahoma" w:hAnsi="Tahoma" w:cs="Tahoma"/>
               </w:rPr>
               <w:pict w14:anchorId="7CE6BD15">
-                <v:shape id="_x0000_i1025" type="#_x0000_t75" style="width:40.8pt;height:64.8pt" fillcolor="window">
-                  <v:imagedata r:id="rId13" o:title=""/>
+                <v:shape id="_x0000_i1025" type="#_x0000_t75" style="width:40.65pt;height:64.65pt" fillcolor="window">
+                  <v:imagedata r:id="rId14" o:title=""/>
                 </v:shape>
               </w:pict>
             </w:r>
@@ -46764,10 +45924,10 @@
       </w:pPr>
     </w:p>
     <w:sectPr>
-      <w:headerReference w:type="default" r:id="rId14"/>
-      <w:footerReference w:type="default" r:id="rId15"/>
-      <w:headerReference w:type="first" r:id="rId16"/>
-      <w:footerReference w:type="first" r:id="rId17"/>
+      <w:headerReference w:type="default" r:id="rId15"/>
+      <w:footerReference w:type="default" r:id="rId16"/>
+      <w:headerReference w:type="first" r:id="rId17"/>
+      <w:footerReference w:type="first" r:id="rId18"/>
       <w:pgSz w:w="11907" w:h="16840" w:code="9"/>
       <w:pgMar w:top="1418" w:right="567" w:bottom="851" w:left="1418" w:header="567" w:footer="567" w:gutter="0"/>
       <w:cols w:space="720" w:equalWidth="0">
@@ -48132,7 +47292,7 @@
     <w:rPrDefault>
       <w:rPr>
         <w:rFonts w:ascii="Times New Roman" w:eastAsia="Times New Roman" w:hAnsi="Times New Roman" w:cs="Times New Roman"/>
-        <w:lang w:val="en-AT" w:eastAsia="en-AT" w:bidi="ar-SA"/>
+        <w:lang w:val="en-US" w:eastAsia="en-US" w:bidi="ar-SA"/>
       </w:rPr>
     </w:rPrDefault>
     <w:pPrDefault/>
@@ -48586,6 +47746,7 @@
   <w:style w:type="character" w:default="1" w:styleId="Absatz-Standardschriftart">
     <w:name w:val="Default Paragraph Font"/>
     <w:uiPriority w:val="1"/>
+    <w:semiHidden/>
     <w:unhideWhenUsed/>
   </w:style>
   <w:style w:type="table" w:default="1" w:styleId="NormaleTabelle">
@@ -49604,6 +48765,25 @@
 </file>
 
 <file path=customXml/item1.xml><?xml version="1.0" encoding="utf-8"?>
+<b:Sources xmlns:b="http://schemas.openxmlformats.org/officeDocument/2006/bibliography" xmlns="http://schemas.openxmlformats.org/officeDocument/2006/bibliography" SelectedStyle="\APA.XSL" StyleName="APA"/>
+</file>
+
+<file path=customXml/item2.xml><?xml version="1.0" encoding="utf-8"?>
+<?mso-contentType ?>
+<FormTemplates xmlns="http://schemas.microsoft.com/sharepoint/v3/contenttype/forms">
+  <Display>DocumentLibraryForm</Display>
+  <Edit>DocumentLibraryForm</Edit>
+  <New>DocumentLibraryForm</New>
+</FormTemplates>
+</file>
+
+<file path=customXml/item3.xml><?xml version="1.0" encoding="utf-8"?>
+<p:properties xmlns:p="http://schemas.microsoft.com/office/2006/metadata/properties" xmlns:xsi="http://www.w3.org/2001/XMLSchema-instance" xmlns:pc="http://schemas.microsoft.com/office/infopath/2007/PartnerControls">
+  <documentManagement/>
+</p:properties>
+</file>
+
+<file path=customXml/item4.xml><?xml version="1.0" encoding="utf-8"?>
 <ct:contentTypeSchema xmlns:ct="http://schemas.microsoft.com/office/2006/metadata/contentType" xmlns:ma="http://schemas.microsoft.com/office/2006/metadata/properties/metaAttributes" ct:_="" ma:_="" ma:contentTypeName="Dokument" ma:contentTypeID="0x0101002D1E92EF3F49014992118BC8111A84BC" ma:contentTypeVersion="0" ma:contentTypeDescription="Ein neues Dokument erstellen." ma:contentTypeScope="" ma:versionID="b5bddb0e1fc5172b268670a32446390e">
   <xsd:schema xmlns:xsd="http://www.w3.org/2001/XMLSchema" xmlns:xs="http://www.w3.org/2001/XMLSchema" xmlns:p="http://schemas.microsoft.com/office/2006/metadata/properties" targetNamespace="http://schemas.microsoft.com/office/2006/metadata/properties" ma:root="true" ma:fieldsID="3b0e86e43268d7499bc47c9769927b6e">
     <xsd:element name="properties">
@@ -49717,26 +48897,32 @@
 </ct:contentTypeSchema>
 </file>
 
-<file path=customXml/item2.xml><?xml version="1.0" encoding="utf-8"?>
-<p:properties xmlns:p="http://schemas.microsoft.com/office/2006/metadata/properties" xmlns:xsi="http://www.w3.org/2001/XMLSchema-instance" xmlns:pc="http://schemas.microsoft.com/office/infopath/2007/PartnerControls">
-  <documentManagement/>
-</p:properties>
+<file path=customXml/itemProps1.xml><?xml version="1.0" encoding="utf-8"?>
+<ds:datastoreItem xmlns:ds="http://schemas.openxmlformats.org/officeDocument/2006/customXml" ds:itemID="{F1717709-31DA-4B66-9878-1C4BA64A13D7}">
+  <ds:schemaRefs>
+    <ds:schemaRef ds:uri="http://schemas.openxmlformats.org/officeDocument/2006/bibliography"/>
+  </ds:schemaRefs>
+</ds:datastoreItem>
 </file>
 
-<file path=customXml/item3.xml><?xml version="1.0" encoding="utf-8"?>
-<?mso-contentType ?>
-<FormTemplates xmlns="http://schemas.microsoft.com/sharepoint/v3/contenttype/forms">
-  <Display>DocumentLibraryForm</Display>
-  <Edit>DocumentLibraryForm</Edit>
-  <New>DocumentLibraryForm</New>
-</FormTemplates>
+<file path=customXml/itemProps2.xml><?xml version="1.0" encoding="utf-8"?>
+<ds:datastoreItem xmlns:ds="http://schemas.openxmlformats.org/officeDocument/2006/customXml" ds:itemID="{54379491-4DC2-4A6C-8D3F-9DD3DB302FE1}">
+  <ds:schemaRefs>
+    <ds:schemaRef ds:uri="http://schemas.microsoft.com/sharepoint/v3/contenttype/forms"/>
+  </ds:schemaRefs>
+</ds:datastoreItem>
 </file>
 
-<file path=customXml/item4.xml><?xml version="1.0" encoding="utf-8"?>
-<b:Sources xmlns:b="http://schemas.openxmlformats.org/officeDocument/2006/bibliography" xmlns="http://schemas.openxmlformats.org/officeDocument/2006/bibliography" SelectedStyle="\APA.XSL" StyleName="APA"/>
+<file path=customXml/itemProps3.xml><?xml version="1.0" encoding="utf-8"?>
+<ds:datastoreItem xmlns:ds="http://schemas.openxmlformats.org/officeDocument/2006/customXml" ds:itemID="{43844DC8-EADC-4290-B6DF-E115E7F9B8E6}">
+  <ds:schemaRefs>
+    <ds:schemaRef ds:uri="http://schemas.microsoft.com/office/2006/metadata/properties"/>
+    <ds:schemaRef ds:uri="http://schemas.microsoft.com/office/infopath/2007/PartnerControls"/>
+  </ds:schemaRefs>
+</ds:datastoreItem>
 </file>
 
-<file path=customXml/itemProps1.xml><?xml version="1.0" encoding="utf-8"?>
+<file path=customXml/itemProps4.xml><?xml version="1.0" encoding="utf-8"?>
 <ds:datastoreItem xmlns:ds="http://schemas.openxmlformats.org/officeDocument/2006/customXml" ds:itemID="{89C0A7F7-C392-407D-A6E1-747F0EE6C364}">
   <ds:schemaRefs>
     <ds:schemaRef ds:uri="http://schemas.microsoft.com/office/2006/metadata/contentType"/>
@@ -49750,29 +48936,4 @@
     <ds:schemaRef ds:uri="http://schemas.microsoft.com/office/infopath/2007/PartnerControls"/>
   </ds:schemaRefs>
 </ds:datastoreItem>
-</file>
-
-<file path=customXml/itemProps2.xml><?xml version="1.0" encoding="utf-8"?>
-<ds:datastoreItem xmlns:ds="http://schemas.openxmlformats.org/officeDocument/2006/customXml" ds:itemID="{43844DC8-EADC-4290-B6DF-E115E7F9B8E6}">
-  <ds:schemaRefs>
-    <ds:schemaRef ds:uri="http://schemas.microsoft.com/office/2006/metadata/properties"/>
-    <ds:schemaRef ds:uri="http://schemas.microsoft.com/office/infopath/2007/PartnerControls"/>
-  </ds:schemaRefs>
-</ds:datastoreItem>
-</file>
-
-<file path=customXml/itemProps3.xml><?xml version="1.0" encoding="utf-8"?>
-<ds:datastoreItem xmlns:ds="http://schemas.openxmlformats.org/officeDocument/2006/customXml" ds:itemID="{54379491-4DC2-4A6C-8D3F-9DD3DB302FE1}">
-  <ds:schemaRefs>
-    <ds:schemaRef ds:uri="http://schemas.microsoft.com/sharepoint/v3/contenttype/forms"/>
-  </ds:schemaRefs>
-</ds:datastoreItem>
-</file>
-
-<file path=customXml/itemProps4.xml><?xml version="1.0" encoding="utf-8"?>
-<ds:datastoreItem xmlns:ds="http://schemas.openxmlformats.org/officeDocument/2006/customXml" ds:itemID="{F1717709-31DA-4B66-9878-1C4BA64A13D7}">
-  <ds:schemaRefs>
-    <ds:schemaRef ds:uri="http://schemas.openxmlformats.org/officeDocument/2006/bibliography"/>
-  </ds:schemaRefs>
-</ds:datastoreItem>
 </file>
</xml_diff>